<commit_message>
slight improvements & diff playlist
</commit_message>
<xml_diff>
--- a/example/bingo_sheet_output.docx
+++ b/example/bingo_sheet_output.docx
@@ -23,7 +23,7 @@
           <w:p>
             <w:r>
               <w:br/>
-              <w:t>B</w:t>
+              <w:t>dame</w:t>
               <w:br/>
             </w:r>
           </w:p>
@@ -35,7 +35,7 @@
           <w:p>
             <w:r>
               <w:br/>
-              <w:t>I</w:t>
+              <w:t>only</w:t>
               <w:br/>
             </w:r>
           </w:p>
@@ -47,7 +47,7 @@
           <w:p>
             <w:r>
               <w:br/>
-              <w:t>N</w:t>
+              <w:t>sweet</w:t>
               <w:br/>
             </w:r>
           </w:p>
@@ -59,7 +59,7 @@
           <w:p>
             <w:r>
               <w:br/>
-              <w:t>G</w:t>
+              <w:t>heart</w:t>
               <w:br/>
             </w:r>
           </w:p>
@@ -71,7 +71,7 @@
           <w:p>
             <w:r>
               <w:br/>
-              <w:t>O</w:t>
+              <w:t>gusta</w:t>
               <w:br/>
             </w:r>
           </w:p>
@@ -85,7 +85,7 @@
           <w:p>
             <w:r>
               <w:br/>
-              <w:t>buena</w:t>
+              <w:t>amarte</w:t>
               <w:br/>
             </w:r>
           </w:p>
@@ -97,7 +97,7 @@
           <w:p>
             <w:r>
               <w:br/>
-              <w:t>buscar</w:t>
+              <w:t>quiere</w:t>
               <w:br/>
             </w:r>
           </w:p>
@@ -109,7 +109,7 @@
           <w:p>
             <w:r>
               <w:br/>
-              <w:t>que</w:t>
+              <w:t>para</w:t>
               <w:br/>
             </w:r>
           </w:p>
@@ -121,7 +121,7 @@
           <w:p>
             <w:r>
               <w:br/>
-              <w:t>estamos</w:t>
+              <w:t>besos</w:t>
               <w:br/>
             </w:r>
           </w:p>
@@ -133,7 +133,7 @@
           <w:p>
             <w:r>
               <w:br/>
-              <w:t>dale</w:t>
+              <w:t>cuando</w:t>
               <w:br/>
             </w:r>
           </w:p>
@@ -147,7 +147,7 @@
           <w:p>
             <w:r>
               <w:br/>
-              <w:t>get</w:t>
+              <w:t>mejor</w:t>
               <w:br/>
             </w:r>
           </w:p>
@@ -159,7 +159,7 @@
           <w:p>
             <w:r>
               <w:br/>
-              <w:t>man</w:t>
+              <w:t>it's</w:t>
               <w:br/>
             </w:r>
           </w:p>
@@ -171,7 +171,7 @@
           <w:p>
             <w:r>
               <w:br/>
-              <w:t>dos</w:t>
+              <w:t>quien</w:t>
               <w:br/>
             </w:r>
           </w:p>
@@ -183,7 +183,7 @@
           <w:p>
             <w:r>
               <w:br/>
-              <w:t>mismo</w:t>
+              <w:t>hasta</w:t>
               <w:br/>
             </w:r>
           </w:p>
@@ -195,7 +195,7 @@
           <w:p>
             <w:r>
               <w:br/>
-              <w:t>todos</w:t>
+              <w:t>vamos</w:t>
               <w:br/>
             </w:r>
           </w:p>
@@ -209,7 +209,7 @@
           <w:p>
             <w:r>
               <w:br/>
-              <w:t>vas</w:t>
+              <w:t>boom</w:t>
               <w:br/>
             </w:r>
           </w:p>
@@ -221,7 +221,7 @@
           <w:p>
             <w:r>
               <w:br/>
-              <w:t>desde</w:t>
+              <w:t>solo</w:t>
               <w:br/>
             </w:r>
           </w:p>
@@ -245,7 +245,7 @@
           <w:p>
             <w:r>
               <w:br/>
-              <w:t>too</w:t>
+              <w:t>mujer</w:t>
               <w:br/>
             </w:r>
           </w:p>
@@ -257,7 +257,7 @@
           <w:p>
             <w:r>
               <w:br/>
-              <w:t>'cause</w:t>
+              <w:t>este</w:t>
               <w:br/>
             </w:r>
           </w:p>
@@ -271,7 +271,7 @@
           <w:p>
             <w:r>
               <w:br/>
-              <w:t>ahí</w:t>
+              <w:t>juro</w:t>
               <w:br/>
             </w:r>
           </w:p>
@@ -283,7 +283,7 @@
           <w:p>
             <w:r>
               <w:br/>
-              <w:t>olvidarte</w:t>
+              <w:t>algo</w:t>
               <w:br/>
             </w:r>
           </w:p>
@@ -295,7 +295,7 @@
           <w:p>
             <w:r>
               <w:br/>
-              <w:t>cómo</w:t>
+              <w:t>llevar</w:t>
               <w:br/>
             </w:r>
           </w:p>
@@ -307,7 +307,7 @@
           <w:p>
             <w:r>
               <w:br/>
-              <w:t>to'</w:t>
+              <w:t>dímelo</w:t>
               <w:br/>
             </w:r>
           </w:p>
@@ -319,7 +319,7 @@
           <w:p>
             <w:r>
               <w:br/>
-              <w:t>mejor</w:t>
+              <w:t>bien</w:t>
               <w:br/>
             </w:r>
           </w:p>
@@ -333,7 +333,7 @@
           <w:p>
             <w:r>
               <w:br/>
-              <w:t>tanto</w:t>
+              <w:t>dame</w:t>
               <w:br/>
             </w:r>
           </w:p>
@@ -345,7 +345,7 @@
           <w:p>
             <w:r>
               <w:br/>
-              <w:t>música</w:t>
+              <w:t>only</w:t>
               <w:br/>
             </w:r>
           </w:p>
@@ -357,7 +357,7 @@
           <w:p>
             <w:r>
               <w:br/>
-              <w:t>kingz</w:t>
+              <w:t>sweet</w:t>
               <w:br/>
             </w:r>
           </w:p>
@@ -369,7 +369,7 @@
           <w:p>
             <w:r>
               <w:br/>
-              <w:t>estoy</w:t>
+              <w:t>heart</w:t>
               <w:br/>
             </w:r>
           </w:p>
@@ -381,7 +381,7 @@
           <w:p>
             <w:r>
               <w:br/>
-              <w:t>girl</w:t>
+              <w:t>gusta</w:t>
               <w:br/>
             </w:r>
           </w:p>
@@ -417,7 +417,7 @@
           <w:p>
             <w:r>
               <w:br/>
-              <w:t>B</w:t>
+              <w:t>dura</w:t>
               <w:br/>
             </w:r>
           </w:p>
@@ -429,7 +429,7 @@
           <w:p>
             <w:r>
               <w:br/>
-              <w:t>I</w:t>
+              <w:t>quiere</w:t>
               <w:br/>
             </w:r>
           </w:p>
@@ -441,7 +441,7 @@
           <w:p>
             <w:r>
               <w:br/>
-              <w:t>N</w:t>
+              <w:t>nosotros</w:t>
               <w:br/>
             </w:r>
           </w:p>
@@ -453,7 +453,7 @@
           <w:p>
             <w:r>
               <w:br/>
-              <w:t>G</w:t>
+              <w:t>they</w:t>
               <w:br/>
             </w:r>
           </w:p>
@@ -465,7 +465,7 @@
           <w:p>
             <w:r>
               <w:br/>
-              <w:t>O</w:t>
+              <w:t>digo</w:t>
               <w:br/>
             </w:r>
           </w:p>
@@ -479,7 +479,7 @@
           <w:p>
             <w:r>
               <w:br/>
-              <w:t>bunny</w:t>
+              <w:t>down</w:t>
               <w:br/>
             </w:r>
           </w:p>
@@ -491,7 +491,7 @@
           <w:p>
             <w:r>
               <w:br/>
-              <w:t>fue</w:t>
+              <w:t>quiera</w:t>
               <w:br/>
             </w:r>
           </w:p>
@@ -503,7 +503,7 @@
           <w:p>
             <w:r>
               <w:br/>
-              <w:t>paso</w:t>
+              <w:t>llegue</w:t>
               <w:br/>
             </w:r>
           </w:p>
@@ -515,7 +515,7 @@
           <w:p>
             <w:r>
               <w:br/>
-              <w:t>puedo</w:t>
+              <w:t>algo</w:t>
               <w:br/>
             </w:r>
           </w:p>
@@ -527,7 +527,7 @@
           <w:p>
             <w:r>
               <w:br/>
-              <w:t>sabe</w:t>
+              <w:t>perdí</w:t>
               <w:br/>
             </w:r>
           </w:p>
@@ -541,7 +541,7 @@
           <w:p>
             <w:r>
               <w:br/>
-              <w:t>cuando</w:t>
+              <w:t>mami</w:t>
               <w:br/>
             </w:r>
           </w:p>
@@ -553,7 +553,7 @@
           <w:p>
             <w:r>
               <w:br/>
-              <w:t>esto</w:t>
+              <w:t>don't</w:t>
               <w:br/>
             </w:r>
           </w:p>
@@ -565,7 +565,7 @@
           <w:p>
             <w:r>
               <w:br/>
-              <w:t>from</w:t>
+              <w:t>bien</w:t>
               <w:br/>
             </w:r>
           </w:p>
@@ -577,7 +577,7 @@
           <w:p>
             <w:r>
               <w:br/>
-              <w:t>like</w:t>
+              <w:t>luian</w:t>
               <w:br/>
             </w:r>
           </w:p>
@@ -589,7 +589,7 @@
           <w:p>
             <w:r>
               <w:br/>
-              <w:t>real</w:t>
+              <w:t>falta</w:t>
               <w:br/>
             </w:r>
           </w:p>
@@ -603,7 +603,7 @@
           <w:p>
             <w:r>
               <w:br/>
-              <w:t>hear</w:t>
+              <w:t>you're</w:t>
               <w:br/>
             </w:r>
           </w:p>
@@ -615,7 +615,7 @@
           <w:p>
             <w:r>
               <w:br/>
-              <w:t>pasas</w:t>
+              <w:t>that's</w:t>
               <w:br/>
             </w:r>
           </w:p>
@@ -639,7 +639,7 @@
           <w:p>
             <w:r>
               <w:br/>
-              <w:t>sólo</w:t>
+              <w:t>girl</w:t>
               <w:br/>
             </w:r>
           </w:p>
@@ -651,7 +651,7 @@
           <w:p>
             <w:r>
               <w:br/>
-              <w:t>leave</w:t>
+              <w:t>fácil</w:t>
               <w:br/>
             </w:r>
           </w:p>
@@ -665,7 +665,7 @@
           <w:p>
             <w:r>
               <w:br/>
-              <w:t>pero</w:t>
+              <w:t>it's</w:t>
               <w:br/>
             </w:r>
           </w:p>
@@ -677,7 +677,7 @@
           <w:p>
             <w:r>
               <w:br/>
-              <w:t>balvin</w:t>
+              <w:t>solo</w:t>
               <w:br/>
             </w:r>
           </w:p>
@@ -689,7 +689,7 @@
           <w:p>
             <w:r>
               <w:br/>
-              <w:t>voy</w:t>
+              <w:t>make</w:t>
               <w:br/>
             </w:r>
           </w:p>
@@ -701,7 +701,7 @@
           <w:p>
             <w:r>
               <w:br/>
-              <w:t>siempre</w:t>
+              <w:t>pare</w:t>
               <w:br/>
             </w:r>
           </w:p>
@@ -713,7 +713,7 @@
           <w:p>
             <w:r>
               <w:br/>
-              <w:t>ella</w:t>
+              <w:t>ganas</w:t>
               <w:br/>
             </w:r>
           </w:p>
@@ -727,7 +727,7 @@
           <w:p>
             <w:r>
               <w:br/>
-              <w:t>será</w:t>
+              <w:t>dura</w:t>
               <w:br/>
             </w:r>
           </w:p>
@@ -739,7 +739,7 @@
           <w:p>
             <w:r>
               <w:br/>
-              <w:t>chris</w:t>
+              <w:t>quiere</w:t>
               <w:br/>
             </w:r>
           </w:p>
@@ -751,7 +751,7 @@
           <w:p>
             <w:r>
               <w:br/>
-              <w:t>vez</w:t>
+              <w:t>nosotros</w:t>
               <w:br/>
             </w:r>
           </w:p>
@@ -763,7 +763,7 @@
           <w:p>
             <w:r>
               <w:br/>
-              <w:t>ver</w:t>
+              <w:t>they</w:t>
               <w:br/>
             </w:r>
           </w:p>
@@ -775,7 +775,7 @@
           <w:p>
             <w:r>
               <w:br/>
-              <w:t>mambo</w:t>
+              <w:t>digo</w:t>
               <w:br/>
             </w:r>
           </w:p>

</xml_diff>